<commit_message>
Added table numbers and titles
</commit_message>
<xml_diff>
--- a/results/figures and tables/inventory_overview.docx
+++ b/results/figures and tables/inventory_overview.docx
@@ -2,24 +2,91 @@
 <file path=word/document.xml><?xml version="1.0" encoding="utf-8"?>
 <w:document xmlns:wpc="http://schemas.microsoft.com/office/word/2010/wordprocessingCanvas" xmlns:cx="http://schemas.microsoft.com/office/drawing/2014/chartex" xmlns:cx1="http://schemas.microsoft.com/office/drawing/2015/9/8/chartex" xmlns:cx2="http://schemas.microsoft.com/office/drawing/2015/10/21/chartex" xmlns:cx3="http://schemas.microsoft.com/office/drawing/2016/5/9/chartex" xmlns:cx4="http://schemas.microsoft.com/office/drawing/2016/5/10/chartex" xmlns:cx5="http://schemas.microsoft.com/office/drawing/2016/5/11/chartex" xmlns:cx6="http://schemas.microsoft.com/office/drawing/2016/5/12/chartex" xmlns:cx7="http://schemas.microsoft.com/office/drawing/2016/5/13/chartex" xmlns:cx8="http://schemas.microsoft.com/office/drawing/2016/5/14/chartex" xmlns:mc="http://schemas.openxmlformats.org/markup-compatibility/2006" xmlns:aink="http://schemas.microsoft.com/office/drawing/2016/ink" xmlns:am3d="http://schemas.microsoft.com/office/drawing/2017/model3d" xmlns:o="urn:schemas-microsoft-com:office:office" xmlns:r="http://schemas.openxmlformats.org/officeDocument/2006/relationships" xmlns:m="http://schemas.openxmlformats.org/officeDocument/2006/math" xmlns:v="urn:schemas-microsoft-com:vml" xmlns:wp14="http://schemas.microsoft.com/office/word/2010/wordprocessingDrawing" xmlns:wp="http://schemas.openxmlformats.org/drawingml/2006/wordprocessingDrawing" xmlns:w10="urn:schemas-microsoft-com:office:word" xmlns:w="http://schemas.openxmlformats.org/wordprocessingml/2006/main" xmlns:w14="http://schemas.microsoft.com/office/word/2010/wordml" xmlns:w15="http://schemas.microsoft.com/office/word/2012/wordml" xmlns:w16cex="http://schemas.microsoft.com/office/word/2018/wordml/cex" xmlns:w16cid="http://schemas.microsoft.com/office/word/2016/wordml/cid" xmlns:w16="http://schemas.microsoft.com/office/word/2018/wordml" xmlns:w16se="http://schemas.microsoft.com/office/word/2015/wordml/symex" xmlns:wpg="http://schemas.microsoft.com/office/word/2010/wordprocessingGroup" xmlns:wpi="http://schemas.microsoft.com/office/word/2010/wordprocessingInk" xmlns:wne="http://schemas.microsoft.com/office/word/2006/wordml" xmlns:wps="http://schemas.microsoft.com/office/word/2010/wordprocessingShape" mc:Ignorable="w14 w15 w16se w16cid w16 w16cex wp14">
   <w:body>
-    <w:sectPr>
-      <w:pgSz w:w="11900" w:h="16840"/>
-      <w:pgMar w:top="1417" w:right="1417" w:bottom="1417" w:left="1417" w:header="708" w:footer="708" w:gutter="0"/>
-      <w:cols w:space="708"/>
-      <w:docGrid w:linePitch="360"/>
-    </w:sectPr>
     <w:tbl xmlns:w="http://schemas.openxmlformats.org/wordprocessingml/2006/main" xmlns:r="http://schemas.openxmlformats.org/officeDocument/2006/relationships" xmlns:w14="http://schemas.microsoft.com/office/word/2010/wordml" xmlns:wp="http://schemas.openxmlformats.org/drawingml/2006/wordprocessingDrawing" xmlns:a="http://schemas.openxmlformats.org/drawingml/2006/main" xmlns:pic="http://schemas.openxmlformats.org/drawingml/2006/picture">
       <w:tblPr>
         NA"/&gt;
         <w:tblLayout w:type="fixed"/>
         <w:jc w:val="center"/>
-        <w:tblW w:type="dxa" w:w="8640"/>
         <w:tblLook w:firstRow="1" w:lastRow="0" w:firstColumn="0" w:lastColumn="0" w:noHBand="0" w:noVBand="1"/>
       </w:tblPr>
       <w:tblGrid>
         <w:gridCol w:w="2160"/>
         <w:gridCol w:w="6480"/>
       </w:tblGrid>
+      <w:tr>
+        <w:trPr>
+          <w:trHeight w:val="360" w:hRule="auto"/>
+          <w:tblHeader/>
+        </w:trPr>
+        <w:tc>
+          <w:tcPr>
+            <w:gridSpan w:val="2"/>
+            <w:tcBorders/>
+            <w:shd w:val="clear" w:color="auto" w:fill="FFFFFF"/>
+            <w:tcMar>
+              <w:top w:w="0" w:type="dxa"/>
+              <w:bottom w:w="0" w:type="dxa"/>
+              <w:left w:w="0" w:type="dxa"/>
+              <w:right w:w="0" w:type="dxa"/>
+            </w:tcMar>
+            <w:vAlign w:val="center"/>
+          </w:tcPr>
+          <w:p>
+            <w:pPr>
+              <w:jc w:val="left"/>
+              <w:spacing w:after="60" w:before="60" w:line="480"/>
+              <w:ind w:firstLine="0" w:left="60" w:right="60"/>
+            </w:pPr>
+            <w:r xmlns:w="http://schemas.openxmlformats.org/wordprocessingml/2006/main" xmlns:wp="http://schemas.openxmlformats.org/drawingml/2006/wordprocessingDrawing" xmlns:r="http://schemas.openxmlformats.org/officeDocument/2006/relationships" xmlns:w14="http://schemas.microsoft.com/office/word/2010/wordml">
+              <w:rPr>
+                <w:rFonts w:ascii="Arial" w:hAnsi="Arial" w:eastAsia="Arial" w:cs="Arial"/>
+                <w:b/>
+                <w:sz w:val="18"/>
+                <w:szCs w:val="18"/>
+                <w:color w:val="000000"/>
+              </w:rPr>
+              <w:t xml:space="preserve">Table S2</w:t>
+            </w:r>
+          </w:p>
+        </w:tc>
+      </w:tr>
+      <w:tr>
+        <w:trPr>
+          <w:trHeight w:val="360" w:hRule="auto"/>
+          <w:tblHeader/>
+        </w:trPr>
+        <w:tc>
+          <w:tcPr>
+            <w:gridSpan w:val="2"/>
+            <w:tcBorders/>
+            <w:shd w:val="clear" w:color="auto" w:fill="FFFFFF"/>
+            <w:tcMar>
+              <w:top w:w="0" w:type="dxa"/>
+              <w:bottom w:w="0" w:type="dxa"/>
+              <w:left w:w="0" w:type="dxa"/>
+              <w:right w:w="0" w:type="dxa"/>
+            </w:tcMar>
+            <w:vAlign w:val="center"/>
+          </w:tcPr>
+          <w:p>
+            <w:pPr>
+              <w:jc w:val="left"/>
+              <w:spacing w:after="60" w:before="60" w:line="480"/>
+              <w:ind w:firstLine="0" w:left="60" w:right="60"/>
+            </w:pPr>
+            <w:r xmlns:w="http://schemas.openxmlformats.org/wordprocessingml/2006/main" xmlns:wp="http://schemas.openxmlformats.org/drawingml/2006/wordprocessingDrawing" xmlns:r="http://schemas.openxmlformats.org/officeDocument/2006/relationships" xmlns:w14="http://schemas.microsoft.com/office/word/2010/wordml">
+              <w:rPr>
+                <w:rFonts w:ascii="Arial" w:hAnsi="Arial" w:eastAsia="Arial" w:cs="Arial"/>
+                <w:i/>
+                <w:sz w:val="18"/>
+                <w:szCs w:val="18"/>
+                <w:color w:val="000000"/>
+              </w:rPr>
+              <w:t xml:space="preserve">Overview of Psychometric Inventories</w:t>
+            </w:r>
+          </w:p>
+        </w:tc>
+      </w:tr>
       <w:tr>
         <w:trPr>
           <w:trHeight w:val="360" w:hRule="auto"/>
@@ -43,15 +110,15 @@
           <w:p>
             <w:pPr>
               <w:jc w:val="center"/>
-              <w:spacing w:after="40" w:before="40"/>
-              <w:ind w:firstLine="0" w:left="100" w:right="100"/>
+              <w:spacing w:after="60" w:before="60" w:line="240"/>
+              <w:ind w:firstLine="0" w:left="60" w:right="60"/>
             </w:pPr>
             <w:r xmlns:w="http://schemas.openxmlformats.org/wordprocessingml/2006/main" xmlns:wp="http://schemas.openxmlformats.org/drawingml/2006/wordprocessingDrawing" xmlns:r="http://schemas.openxmlformats.org/officeDocument/2006/relationships" xmlns:w14="http://schemas.microsoft.com/office/word/2010/wordml">
               <w:rPr>
                 <w:rFonts w:ascii="Arial" w:hAnsi="Arial" w:eastAsia="Arial" w:cs="Arial"/>
                 <w:sz w:val="18"/>
                 <w:szCs w:val="18"/>
-                <w:color w:val="111111"/>
+                <w:color w:val="000000"/>
               </w:rPr>
               <w:t xml:space="preserve">Indicator</w:t>
             </w:r>
@@ -75,15 +142,15 @@
           <w:p>
             <w:pPr>
               <w:jc w:val="center"/>
-              <w:spacing w:after="40" w:before="40"/>
-              <w:ind w:firstLine="0" w:left="100" w:right="100"/>
+              <w:spacing w:after="60" w:before="60" w:line="240"/>
+              <w:ind w:firstLine="0" w:left="60" w:right="60"/>
             </w:pPr>
             <w:r xmlns:w="http://schemas.openxmlformats.org/wordprocessingml/2006/main" xmlns:wp="http://schemas.openxmlformats.org/drawingml/2006/wordprocessingDrawing" xmlns:r="http://schemas.openxmlformats.org/officeDocument/2006/relationships" xmlns:w14="http://schemas.microsoft.com/office/word/2010/wordml">
               <w:rPr>
                 <w:rFonts w:ascii="Arial" w:hAnsi="Arial" w:eastAsia="Arial" w:cs="Arial"/>
                 <w:sz w:val="18"/>
                 <w:szCs w:val="18"/>
-                <w:color w:val="111111"/>
+                <w:color w:val="000000"/>
               </w:rPr>
               <w:t xml:space="preserve">Inventories</w:t>
             </w:r>
@@ -109,15 +176,15 @@
           <w:p>
             <w:pPr>
               <w:jc w:val="left"/>
-              <w:spacing w:after="40" w:before="40"/>
-              <w:ind w:firstLine="0" w:left="100" w:right="100"/>
+              <w:spacing w:after="60" w:before="60" w:line="240"/>
+              <w:ind w:firstLine="0" w:left="60" w:right="60"/>
             </w:pPr>
             <w:r xmlns:w="http://schemas.openxmlformats.org/wordprocessingml/2006/main" xmlns:wp="http://schemas.openxmlformats.org/drawingml/2006/wordprocessingDrawing" xmlns:r="http://schemas.openxmlformats.org/officeDocument/2006/relationships" xmlns:w14="http://schemas.microsoft.com/office/word/2010/wordml">
               <w:rPr>
                 <w:rFonts w:ascii="Arial" w:hAnsi="Arial" w:eastAsia="Arial" w:cs="Arial"/>
                 <w:sz w:val="18"/>
                 <w:szCs w:val="18"/>
-                <w:color w:val="111111"/>
+                <w:color w:val="000000"/>
               </w:rPr>
               <w:t xml:space="preserve">Affect Frequency</w:t>
             </w:r>
@@ -138,15 +205,15 @@
           <w:p>
             <w:pPr>
               <w:jc w:val="left"/>
-              <w:spacing w:after="40" w:before="40"/>
-              <w:ind w:firstLine="0" w:left="100" w:right="100"/>
+              <w:spacing w:after="60" w:before="60" w:line="240"/>
+              <w:ind w:firstLine="0" w:left="60" w:right="60"/>
             </w:pPr>
             <w:r xmlns:w="http://schemas.openxmlformats.org/wordprocessingml/2006/main" xmlns:wp="http://schemas.openxmlformats.org/drawingml/2006/wordprocessingDrawing" xmlns:r="http://schemas.openxmlformats.org/officeDocument/2006/relationships" xmlns:w14="http://schemas.microsoft.com/office/word/2010/wordml">
               <w:rPr>
                 <w:rFonts w:ascii="Arial" w:hAnsi="Arial" w:eastAsia="Arial" w:cs="Arial"/>
                 <w:sz w:val="18"/>
                 <w:szCs w:val="18"/>
-                <w:color w:val="111111"/>
+                <w:color w:val="000000"/>
               </w:rPr>
               <w:t xml:space="preserve">Sex Drive Questionnaire, Sexual Desire Inventory, International Index of Erectile Function / Female Sexual Functioning Index, Sociosexual Orientation Inventory Revised, Israeli Sexual Behaviour Inventory , Hurlbert Index of Sexual Desire, Changes in Sexual Functioning Inventory, Trait Sex Drive Scale</w:t>
             </w:r>
@@ -172,15 +239,15 @@
           <w:p>
             <w:pPr>
               <w:jc w:val="left"/>
-              <w:spacing w:after="40" w:before="40"/>
-              <w:ind w:firstLine="0" w:left="100" w:right="100"/>
+              <w:spacing w:after="60" w:before="60" w:line="240"/>
+              <w:ind w:firstLine="0" w:left="60" w:right="60"/>
             </w:pPr>
             <w:r xmlns:w="http://schemas.openxmlformats.org/wordprocessingml/2006/main" xmlns:wp="http://schemas.openxmlformats.org/drawingml/2006/wordprocessingDrawing" xmlns:r="http://schemas.openxmlformats.org/officeDocument/2006/relationships" xmlns:w14="http://schemas.microsoft.com/office/word/2010/wordml">
               <w:rPr>
                 <w:rFonts w:ascii="Arial" w:hAnsi="Arial" w:eastAsia="Arial" w:cs="Arial"/>
                 <w:sz w:val="18"/>
                 <w:szCs w:val="18"/>
-                <w:color w:val="111111"/>
+                <w:color w:val="000000"/>
               </w:rPr>
               <w:t xml:space="preserve">Affect Intensity</w:t>
             </w:r>
@@ -201,15 +268,15 @@
           <w:p>
             <w:pPr>
               <w:jc w:val="left"/>
-              <w:spacing w:after="40" w:before="40"/>
-              <w:ind w:firstLine="0" w:left="100" w:right="100"/>
+              <w:spacing w:after="60" w:before="60" w:line="240"/>
+              <w:ind w:firstLine="0" w:left="60" w:right="60"/>
             </w:pPr>
             <w:r xmlns:w="http://schemas.openxmlformats.org/wordprocessingml/2006/main" xmlns:wp="http://schemas.openxmlformats.org/drawingml/2006/wordprocessingDrawing" xmlns:r="http://schemas.openxmlformats.org/officeDocument/2006/relationships" xmlns:w14="http://schemas.microsoft.com/office/word/2010/wordml">
               <w:rPr>
                 <w:rFonts w:ascii="Arial" w:hAnsi="Arial" w:eastAsia="Arial" w:cs="Arial"/>
                 <w:sz w:val="18"/>
                 <w:szCs w:val="18"/>
-                <w:color w:val="111111"/>
+                <w:color w:val="000000"/>
               </w:rPr>
               <w:t xml:space="preserve">Sexual Desire Inventory, International Index of Erectile Function / Female Sexual Functioning Index, Multidimensional Sexuality Questionnaire, Hurlbert Index of Sexual Desire</w:t>
             </w:r>
@@ -235,15 +302,15 @@
           <w:p>
             <w:pPr>
               <w:jc w:val="left"/>
-              <w:spacing w:after="40" w:before="40"/>
-              <w:ind w:firstLine="0" w:left="100" w:right="100"/>
+              <w:spacing w:after="60" w:before="60" w:line="240"/>
+              <w:ind w:firstLine="0" w:left="60" w:right="60"/>
             </w:pPr>
             <w:r xmlns:w="http://schemas.openxmlformats.org/wordprocessingml/2006/main" xmlns:wp="http://schemas.openxmlformats.org/drawingml/2006/wordprocessingDrawing" xmlns:r="http://schemas.openxmlformats.org/officeDocument/2006/relationships" xmlns:w14="http://schemas.microsoft.com/office/word/2010/wordml">
               <w:rPr>
                 <w:rFonts w:ascii="Arial" w:hAnsi="Arial" w:eastAsia="Arial" w:cs="Arial"/>
                 <w:sz w:val="18"/>
                 <w:szCs w:val="18"/>
-                <w:color w:val="111111"/>
+                <w:color w:val="000000"/>
               </w:rPr>
               <w:t xml:space="preserve">Behavior Frequency</w:t>
             </w:r>
@@ -264,15 +331,15 @@
           <w:p>
             <w:pPr>
               <w:jc w:val="left"/>
-              <w:spacing w:after="40" w:before="40"/>
-              <w:ind w:firstLine="0" w:left="100" w:right="100"/>
+              <w:spacing w:after="60" w:before="60" w:line="240"/>
+              <w:ind w:firstLine="0" w:left="60" w:right="60"/>
             </w:pPr>
             <w:r xmlns:w="http://schemas.openxmlformats.org/wordprocessingml/2006/main" xmlns:wp="http://schemas.openxmlformats.org/drawingml/2006/wordprocessingDrawing" xmlns:r="http://schemas.openxmlformats.org/officeDocument/2006/relationships" xmlns:w14="http://schemas.microsoft.com/office/word/2010/wordml">
               <w:rPr>
                 <w:rFonts w:ascii="Arial" w:hAnsi="Arial" w:eastAsia="Arial" w:cs="Arial"/>
                 <w:sz w:val="18"/>
                 <w:szCs w:val="18"/>
-                <w:color w:val="111111"/>
+                <w:color w:val="000000"/>
               </w:rPr>
               <w:t xml:space="preserve">Sex Drive Questionnaire, Derogatis Sexual Functioning Inventory, Sexual Behavior Inventory, Sex Knowledge and Attitudes Test Adolescents, Trait Sex Drive Scale</w:t>
             </w:r>
@@ -298,15 +365,15 @@
           <w:p>
             <w:pPr>
               <w:jc w:val="left"/>
-              <w:spacing w:after="40" w:before="40"/>
-              <w:ind w:firstLine="0" w:left="100" w:right="100"/>
+              <w:spacing w:after="60" w:before="60" w:line="240"/>
+              <w:ind w:firstLine="0" w:left="60" w:right="60"/>
             </w:pPr>
             <w:r xmlns:w="http://schemas.openxmlformats.org/wordprocessingml/2006/main" xmlns:wp="http://schemas.openxmlformats.org/drawingml/2006/wordprocessingDrawing" xmlns:r="http://schemas.openxmlformats.org/officeDocument/2006/relationships" xmlns:w14="http://schemas.microsoft.com/office/word/2010/wordml">
               <w:rPr>
                 <w:rFonts w:ascii="Arial" w:hAnsi="Arial" w:eastAsia="Arial" w:cs="Arial"/>
                 <w:sz w:val="18"/>
                 <w:szCs w:val="18"/>
-                <w:color w:val="111111"/>
+                <w:color w:val="000000"/>
               </w:rPr>
               <w:t xml:space="preserve">Cognition Frequency</w:t>
             </w:r>
@@ -327,15 +394,15 @@
           <w:p>
             <w:pPr>
               <w:jc w:val="left"/>
-              <w:spacing w:after="40" w:before="40"/>
-              <w:ind w:firstLine="0" w:left="100" w:right="100"/>
+              <w:spacing w:after="60" w:before="60" w:line="240"/>
+              <w:ind w:firstLine="0" w:left="60" w:right="60"/>
             </w:pPr>
             <w:r xmlns:w="http://schemas.openxmlformats.org/wordprocessingml/2006/main" xmlns:wp="http://schemas.openxmlformats.org/drawingml/2006/wordprocessingDrawing" xmlns:r="http://schemas.openxmlformats.org/officeDocument/2006/relationships" xmlns:w14="http://schemas.microsoft.com/office/word/2010/wordml">
               <w:rPr>
                 <w:rFonts w:ascii="Arial" w:hAnsi="Arial" w:eastAsia="Arial" w:cs="Arial"/>
                 <w:sz w:val="18"/>
                 <w:szCs w:val="18"/>
-                <w:color w:val="111111"/>
+                <w:color w:val="000000"/>
               </w:rPr>
               <w:t xml:space="preserve">Sociosexual Orientation Inventory Revised, Sociosexual Orientation Inventory, Sexual Desire Inventory, Derogatis Sexual Functioning Inventory, Sexual Compulsivity Scale, Sexuality Scale, Imaginal Process Inventory, Multidimensional Sociosexual Orientation Inventory, Multidimensional Sexuality Questionnaire, Hurlbert Index of Sexual Desire, Sexual Behavior Inventory, Sex Knowledge and Attitudes Test Adolescents, Changes in Sexual Functioning Inventory, Trait Sex Drive Scale</w:t>
             </w:r>
@@ -361,15 +428,15 @@
           <w:p>
             <w:pPr>
               <w:jc w:val="left"/>
-              <w:spacing w:after="40" w:before="40"/>
-              <w:ind w:firstLine="0" w:left="100" w:right="100"/>
+              <w:spacing w:after="60" w:before="60" w:line="240"/>
+              <w:ind w:firstLine="0" w:left="60" w:right="60"/>
             </w:pPr>
             <w:r xmlns:w="http://schemas.openxmlformats.org/wordprocessingml/2006/main" xmlns:wp="http://schemas.openxmlformats.org/drawingml/2006/wordprocessingDrawing" xmlns:r="http://schemas.openxmlformats.org/officeDocument/2006/relationships" xmlns:w14="http://schemas.microsoft.com/office/word/2010/wordml">
               <w:rPr>
                 <w:rFonts w:ascii="Arial" w:hAnsi="Arial" w:eastAsia="Arial" w:cs="Arial"/>
                 <w:sz w:val="18"/>
                 <w:szCs w:val="18"/>
-                <w:color w:val="111111"/>
+                <w:color w:val="000000"/>
               </w:rPr>
               <w:t xml:space="preserve">Self-Rated Sex Drive</w:t>
             </w:r>
@@ -390,15 +457,15 @@
           <w:p>
             <w:pPr>
               <w:jc w:val="left"/>
-              <w:spacing w:after="40" w:before="40"/>
-              <w:ind w:firstLine="0" w:left="100" w:right="100"/>
+              <w:spacing w:after="60" w:before="60" w:line="240"/>
+              <w:ind w:firstLine="0" w:left="60" w:right="60"/>
             </w:pPr>
             <w:r xmlns:w="http://schemas.openxmlformats.org/wordprocessingml/2006/main" xmlns:wp="http://schemas.openxmlformats.org/drawingml/2006/wordprocessingDrawing" xmlns:r="http://schemas.openxmlformats.org/officeDocument/2006/relationships" xmlns:w14="http://schemas.microsoft.com/office/word/2010/wordml">
               <w:rPr>
                 <w:rFonts w:ascii="Arial" w:hAnsi="Arial" w:eastAsia="Arial" w:cs="Arial"/>
                 <w:sz w:val="18"/>
                 <w:szCs w:val="18"/>
-                <w:color w:val="111111"/>
+                <w:color w:val="000000"/>
               </w:rPr>
               <w:t xml:space="preserve">Sex Drive Questionnaire, Hurlbert Index of Sexual Desire</w:t>
             </w:r>
@@ -424,15 +491,15 @@
           <w:p>
             <w:pPr>
               <w:jc w:val="left"/>
-              <w:spacing w:after="40" w:before="40"/>
-              <w:ind w:firstLine="0" w:left="100" w:right="100"/>
+              <w:spacing w:after="60" w:before="60" w:line="240"/>
+              <w:ind w:firstLine="0" w:left="60" w:right="60"/>
             </w:pPr>
             <w:r xmlns:w="http://schemas.openxmlformats.org/wordprocessingml/2006/main" xmlns:wp="http://schemas.openxmlformats.org/drawingml/2006/wordprocessingDrawing" xmlns:r="http://schemas.openxmlformats.org/officeDocument/2006/relationships" xmlns:w14="http://schemas.microsoft.com/office/word/2010/wordml">
               <w:rPr>
                 <w:rFonts w:ascii="Arial" w:hAnsi="Arial" w:eastAsia="Arial" w:cs="Arial"/>
                 <w:sz w:val="18"/>
                 <w:szCs w:val="18"/>
-                <w:color w:val="111111"/>
+                <w:color w:val="000000"/>
               </w:rPr>
               <w:t xml:space="preserve">Sexual Intercourse Frequency</w:t>
             </w:r>
@@ -453,15 +520,15 @@
           <w:p>
             <w:pPr>
               <w:jc w:val="left"/>
-              <w:spacing w:after="40" w:before="40"/>
-              <w:ind w:firstLine="0" w:left="100" w:right="100"/>
+              <w:spacing w:after="60" w:before="60" w:line="240"/>
+              <w:ind w:firstLine="0" w:left="60" w:right="60"/>
             </w:pPr>
             <w:r xmlns:w="http://schemas.openxmlformats.org/wordprocessingml/2006/main" xmlns:wp="http://schemas.openxmlformats.org/drawingml/2006/wordprocessingDrawing" xmlns:r="http://schemas.openxmlformats.org/officeDocument/2006/relationships" xmlns:w14="http://schemas.microsoft.com/office/word/2010/wordml">
               <w:rPr>
                 <w:rFonts w:ascii="Arial" w:hAnsi="Arial" w:eastAsia="Arial" w:cs="Arial"/>
                 <w:sz w:val="18"/>
                 <w:szCs w:val="18"/>
-                <w:color w:val="111111"/>
+                <w:color w:val="000000"/>
               </w:rPr>
               <w:t xml:space="preserve">Sociosexual Orientation Inventory, Derogatis Sexual Functioning Inventory, Israeli Sexual Behaviour Inventory , Sex Knowledge and Attitudes Test Adolescents</w:t>
             </w:r>
@@ -487,15 +554,15 @@
           <w:p>
             <w:pPr>
               <w:jc w:val="left"/>
-              <w:spacing w:after="40" w:before="40"/>
-              <w:ind w:firstLine="0" w:left="100" w:right="100"/>
+              <w:spacing w:after="60" w:before="60" w:line="240"/>
+              <w:ind w:firstLine="0" w:left="60" w:right="60"/>
             </w:pPr>
             <w:r xmlns:w="http://schemas.openxmlformats.org/wordprocessingml/2006/main" xmlns:wp="http://schemas.openxmlformats.org/drawingml/2006/wordprocessingDrawing" xmlns:r="http://schemas.openxmlformats.org/officeDocument/2006/relationships" xmlns:w14="http://schemas.microsoft.com/office/word/2010/wordml">
               <w:rPr>
                 <w:rFonts w:ascii="Arial" w:hAnsi="Arial" w:eastAsia="Arial" w:cs="Arial"/>
                 <w:sz w:val="18"/>
                 <w:szCs w:val="18"/>
-                <w:color w:val="111111"/>
+                <w:color w:val="000000"/>
               </w:rPr>
               <w:t xml:space="preserve">Total One-Night Stands</w:t>
             </w:r>
@@ -516,15 +583,15 @@
           <w:p>
             <w:pPr>
               <w:jc w:val="left"/>
-              <w:spacing w:after="40" w:before="40"/>
-              <w:ind w:firstLine="0" w:left="100" w:right="100"/>
+              <w:spacing w:after="60" w:before="60" w:line="240"/>
+              <w:ind w:firstLine="0" w:left="60" w:right="60"/>
             </w:pPr>
             <w:r xmlns:w="http://schemas.openxmlformats.org/wordprocessingml/2006/main" xmlns:wp="http://schemas.openxmlformats.org/drawingml/2006/wordprocessingDrawing" xmlns:r="http://schemas.openxmlformats.org/officeDocument/2006/relationships" xmlns:w14="http://schemas.microsoft.com/office/word/2010/wordml">
               <w:rPr>
                 <w:rFonts w:ascii="Arial" w:hAnsi="Arial" w:eastAsia="Arial" w:cs="Arial"/>
                 <w:sz w:val="18"/>
                 <w:szCs w:val="18"/>
-                <w:color w:val="111111"/>
+                <w:color w:val="000000"/>
               </w:rPr>
               <w:t xml:space="preserve">Sociosexual Orientation Inventory Revised, Sociosexual Orientation Inventory, Multidimensional Sociosexual Orientation Inventory</w:t>
             </w:r>
@@ -550,15 +617,15 @@
           <w:p>
             <w:pPr>
               <w:jc w:val="left"/>
-              <w:spacing w:after="40" w:before="40"/>
-              <w:ind w:firstLine="0" w:left="100" w:right="100"/>
+              <w:spacing w:after="60" w:before="60" w:line="240"/>
+              <w:ind w:firstLine="0" w:left="60" w:right="60"/>
             </w:pPr>
             <w:r xmlns:w="http://schemas.openxmlformats.org/wordprocessingml/2006/main" xmlns:wp="http://schemas.openxmlformats.org/drawingml/2006/wordprocessingDrawing" xmlns:r="http://schemas.openxmlformats.org/officeDocument/2006/relationships" xmlns:w14="http://schemas.microsoft.com/office/word/2010/wordml">
               <w:rPr>
                 <w:rFonts w:ascii="Arial" w:hAnsi="Arial" w:eastAsia="Arial" w:cs="Arial"/>
                 <w:sz w:val="18"/>
                 <w:szCs w:val="18"/>
-                <w:color w:val="111111"/>
+                <w:color w:val="000000"/>
               </w:rPr>
               <w:t xml:space="preserve">Total Sex Partners</w:t>
             </w:r>
@@ -579,15 +646,15 @@
           <w:p>
             <w:pPr>
               <w:jc w:val="left"/>
-              <w:spacing w:after="40" w:before="40"/>
-              <w:ind w:firstLine="0" w:left="100" w:right="100"/>
+              <w:spacing w:after="60" w:before="60" w:line="240"/>
+              <w:ind w:firstLine="0" w:left="60" w:right="60"/>
             </w:pPr>
             <w:r xmlns:w="http://schemas.openxmlformats.org/wordprocessingml/2006/main" xmlns:wp="http://schemas.openxmlformats.org/drawingml/2006/wordprocessingDrawing" xmlns:r="http://schemas.openxmlformats.org/officeDocument/2006/relationships" xmlns:w14="http://schemas.microsoft.com/office/word/2010/wordml">
               <w:rPr>
                 <w:rFonts w:ascii="Arial" w:hAnsi="Arial" w:eastAsia="Arial" w:cs="Arial"/>
                 <w:sz w:val="18"/>
                 <w:szCs w:val="18"/>
-                <w:color w:val="111111"/>
+                <w:color w:val="000000"/>
               </w:rPr>
               <w:t xml:space="preserve">Multidimensional Sociosexual Orientation Inventory, Sociosexual Orientation Inventory, Sexuality Scale</w:t>
             </w:r>
@@ -615,15 +682,15 @@
           <w:p>
             <w:pPr>
               <w:jc w:val="left"/>
-              <w:spacing w:after="40" w:before="40"/>
-              <w:ind w:firstLine="0" w:left="100" w:right="100"/>
+              <w:spacing w:after="60" w:before="60" w:line="240"/>
+              <w:ind w:firstLine="0" w:left="60" w:right="60"/>
             </w:pPr>
             <w:r xmlns:w="http://schemas.openxmlformats.org/wordprocessingml/2006/main" xmlns:wp="http://schemas.openxmlformats.org/drawingml/2006/wordprocessingDrawing" xmlns:r="http://schemas.openxmlformats.org/officeDocument/2006/relationships" xmlns:w14="http://schemas.microsoft.com/office/word/2010/wordml">
               <w:rPr>
                 <w:rFonts w:ascii="Arial" w:hAnsi="Arial" w:eastAsia="Arial" w:cs="Arial"/>
                 <w:sz w:val="18"/>
                 <w:szCs w:val="18"/>
-                <w:color w:val="111111"/>
+                <w:color w:val="000000"/>
               </w:rPr>
               <w:t xml:space="preserve">Total Sex Partners in Last Year</w:t>
             </w:r>
@@ -646,15 +713,15 @@
           <w:p>
             <w:pPr>
               <w:jc w:val="left"/>
-              <w:spacing w:after="40" w:before="40"/>
-              <w:ind w:firstLine="0" w:left="100" w:right="100"/>
+              <w:spacing w:after="60" w:before="60" w:line="240"/>
+              <w:ind w:firstLine="0" w:left="60" w:right="60"/>
             </w:pPr>
             <w:r xmlns:w="http://schemas.openxmlformats.org/wordprocessingml/2006/main" xmlns:wp="http://schemas.openxmlformats.org/drawingml/2006/wordprocessingDrawing" xmlns:r="http://schemas.openxmlformats.org/officeDocument/2006/relationships" xmlns:w14="http://schemas.microsoft.com/office/word/2010/wordml">
               <w:rPr>
                 <w:rFonts w:ascii="Arial" w:hAnsi="Arial" w:eastAsia="Arial" w:cs="Arial"/>
                 <w:sz w:val="18"/>
                 <w:szCs w:val="18"/>
-                <w:color w:val="111111"/>
+                <w:color w:val="000000"/>
               </w:rPr>
               <w:t xml:space="preserve">Sociosexual Orientation Inventory Revised, Sociosexual Orientation Inventory, Multidimensional Sociosexual Orientation Inventory</w:t>
             </w:r>
@@ -681,8 +748,8 @@
           <w:p>
             <w:pPr>
               <w:jc w:val="left"/>
-              <w:spacing w:after="0" w:before="0"/>
-              <w:ind w:firstLine="0" w:left="0" w:right="0"/>
+              <w:spacing w:after="60" w:before="60" w:line="240"/>
+              <w:ind w:firstLine="0" w:left="60" w:right="60"/>
             </w:pPr>
             <w:r xmlns:w="http://schemas.openxmlformats.org/wordprocessingml/2006/main" xmlns:wp="http://schemas.openxmlformats.org/drawingml/2006/wordprocessingDrawing" xmlns:r="http://schemas.openxmlformats.org/officeDocument/2006/relationships" xmlns:w14="http://schemas.microsoft.com/office/word/2010/wordml">
               <w:rPr>
@@ -707,12 +774,12 @@
         </w:tc>
       </w:tr>
     </w:tbl>
-    <w:sectPr xmlns:w="http://schemas.openxmlformats.org/wordprocessingml/2006/main">
+    <w:sectPr>
+      <w:type w:val="continuous"/>
       <w:pgSz w:w="11900" w:h="16840"/>
       <w:pgMar w:top="1417" w:right="1417" w:bottom="1417" w:left="1417" w:header="708" w:footer="708" w:gutter="0"/>
       <w:cols w:space="708"/>
       <w:docGrid w:linePitch="360"/>
-      <w:type xmlns:w="http://schemas.openxmlformats.org/wordprocessingml/2006/main" w:val="continuous"/>
     </w:sectPr>
   </w:body>
 </w:document>

</xml_diff>